<commit_message>
Update Project 1 Documentation.docx
</commit_message>
<xml_diff>
--- a/Project 1 Documentation.docx
+++ b/Project 1 Documentation.docx
@@ -708,6 +708,9 @@
         </w:numPr>
       </w:pPr>
       <w:r>
+        <w:rPr>
+          <w:noProof/>
+        </w:rPr>
         <w:drawing>
           <wp:anchor distT="0" distB="0" distL="114300" distR="114300" simplePos="0" relativeHeight="251661312" behindDoc="0" locked="0" layoutInCell="1" allowOverlap="1" wp14:anchorId="415A74E3" wp14:editId="4E96EAEC">
             <wp:simplePos x="0" y="0"/>
@@ -944,6 +947,9 @@
         </w:numPr>
       </w:pPr>
       <w:r>
+        <w:rPr>
+          <w:noProof/>
+        </w:rPr>
         <w:drawing>
           <wp:anchor distT="0" distB="0" distL="114300" distR="114300" simplePos="0" relativeHeight="251667456" behindDoc="0" locked="0" layoutInCell="1" allowOverlap="1" wp14:anchorId="175B4DCC" wp14:editId="5455AA30">
             <wp:simplePos x="0" y="0"/>
@@ -1056,6 +1062,9 @@
         </w:numPr>
       </w:pPr>
       <w:r>
+        <w:rPr>
+          <w:noProof/>
+        </w:rPr>
         <w:drawing>
           <wp:anchor distT="0" distB="0" distL="114300" distR="114300" simplePos="0" relativeHeight="251669504" behindDoc="0" locked="0" layoutInCell="1" allowOverlap="1" wp14:anchorId="3DB2FDCF" wp14:editId="5F67A2C3">
             <wp:simplePos x="0" y="0"/>
@@ -1149,6 +1158,9 @@
         </w:numPr>
       </w:pPr>
       <w:r>
+        <w:rPr>
+          <w:noProof/>
+        </w:rPr>
         <w:drawing>
           <wp:anchor distT="0" distB="0" distL="114300" distR="114300" simplePos="0" relativeHeight="251671552" behindDoc="0" locked="0" layoutInCell="1" allowOverlap="1" wp14:anchorId="493EF3E9" wp14:editId="37B1E887">
             <wp:simplePos x="0" y="0"/>
@@ -1312,6 +1324,9 @@
         </w:numPr>
       </w:pPr>
       <w:r>
+        <w:rPr>
+          <w:noProof/>
+        </w:rPr>
         <w:drawing>
           <wp:anchor distT="0" distB="0" distL="114300" distR="114300" simplePos="0" relativeHeight="251673600" behindDoc="0" locked="0" layoutInCell="1" allowOverlap="1" wp14:anchorId="46B59BF9" wp14:editId="3AA1A365">
             <wp:simplePos x="0" y="0"/>
@@ -1447,6 +1462,9 @@
         </w:numPr>
       </w:pPr>
       <w:r>
+        <w:rPr>
+          <w:noProof/>
+        </w:rPr>
         <w:drawing>
           <wp:anchor distT="0" distB="0" distL="114300" distR="114300" simplePos="0" relativeHeight="251675648" behindDoc="0" locked="0" layoutInCell="1" allowOverlap="1" wp14:anchorId="6998A4D4" wp14:editId="0DCC8847">
             <wp:simplePos x="0" y="0"/>
@@ -1505,6 +1523,9 @@
         <w:pStyle w:val="NormalWeb"/>
       </w:pPr>
       <w:r>
+        <w:rPr>
+          <w:noProof/>
+        </w:rPr>
         <w:lastRenderedPageBreak/>
         <w:drawing>
           <wp:anchor distT="0" distB="0" distL="114300" distR="114300" simplePos="0" relativeHeight="251677696" behindDoc="0" locked="0" layoutInCell="1" allowOverlap="1" wp14:anchorId="647DBE1C" wp14:editId="79B15B35">
@@ -1618,6 +1639,9 @@
         </w:rPr>
       </w:pPr>
       <w:r>
+        <w:rPr>
+          <w:noProof/>
+        </w:rPr>
         <w:drawing>
           <wp:anchor distT="0" distB="0" distL="114300" distR="114300" simplePos="0" relativeHeight="251679744" behindDoc="0" locked="0" layoutInCell="1" allowOverlap="1" wp14:anchorId="1B7EEE46" wp14:editId="0480CEE9">
             <wp:simplePos x="0" y="0"/>
@@ -2150,9 +2174,7 @@
       <w:r>
         <w:t xml:space="preserve"> Launched and secured EC2 instances</w:t>
       </w:r>
-      <w:bookmarkStart w:id="0" w:name="_GoBack"/>
-    </w:p>
-    <w:bookmarkEnd w:id="0"/>
+    </w:p>
     <w:p>
       <w:pPr>
         <w:pStyle w:val="NormalWeb"/>
@@ -2252,7 +2274,24 @@
       </w:pPr>
     </w:p>
     <w:p>
-      <w:r>
+      <w:pPr>
+        <w:jc w:val="both"/>
+        <w:rPr>
+          <w:sz w:val="28"/>
+        </w:rPr>
+      </w:pPr>
+      <w:r>
+        <w:rPr>
+          <w:sz w:val="28"/>
+        </w:rPr>
+        <w:t>Working autoscaling link below snapshot:</w:t>
+      </w:r>
+    </w:p>
+    <w:p>
+      <w:r>
+        <w:rPr>
+          <w:noProof/>
+        </w:rPr>
         <w:drawing>
           <wp:anchor distT="0" distB="0" distL="114300" distR="114300" simplePos="0" relativeHeight="251663360" behindDoc="0" locked="0" layoutInCell="1" allowOverlap="1" wp14:anchorId="79883950" wp14:editId="238AFD01">
             <wp:simplePos x="0" y="0"/>
@@ -2297,10 +2336,22 @@
           </wp:anchor>
         </w:drawing>
       </w:r>
-    </w:p>
-    <w:p/>
-    <w:p>
-      <w:r>
+      <w:r>
+        <w:t xml:space="preserve">Before instance terminate snapshot </w:t>
+      </w:r>
+    </w:p>
+    <w:p>
+      <w:r>
+        <w:t>After auto scaling group created new instance as per configuration.</w:t>
+      </w:r>
+      <w:bookmarkStart w:id="0" w:name="_GoBack"/>
+      <w:bookmarkEnd w:id="0"/>
+    </w:p>
+    <w:p>
+      <w:r>
+        <w:rPr>
+          <w:noProof/>
+        </w:rPr>
         <w:drawing>
           <wp:anchor distT="0" distB="0" distL="114300" distR="114300" simplePos="0" relativeHeight="251665408" behindDoc="0" locked="0" layoutInCell="1" allowOverlap="1" wp14:anchorId="279CE995" wp14:editId="4445A0E5">
             <wp:simplePos x="0" y="0"/>

</xml_diff>